<commit_message>
ajustes na OS interna
</commit_message>
<xml_diff>
--- a/docs/Gerenciamento_de_Projeto/Iniciacao/OS Interna - GEOCAB - OS.27.docx
+++ b/docs/Gerenciamento_de_Projeto/Iniciacao/OS Interna - GEOCAB - OS.27.docx
@@ -272,7 +272,10 @@
               <w:spacing w:after="0" w:line="240" w:lineRule="auto"/>
             </w:pPr>
             <w:r>
-              <w:t>36%</w:t>
+              <w:t>40</w:t>
+            </w:r>
+            <w:r>
+              <w:t>%</w:t>
             </w:r>
           </w:p>
         </w:tc>
@@ -315,7 +318,13 @@
               <w:spacing w:after="0" w:line="240" w:lineRule="auto"/>
             </w:pPr>
             <w:r>
-              <w:t>232,2</w:t>
+              <w:t>258</w:t>
+            </w:r>
+            <w:r>
+              <w:t>,</w:t>
+            </w:r>
+            <w:r>
+              <w:t>00</w:t>
             </w:r>
           </w:p>
         </w:tc>
@@ -796,8 +805,6 @@
               </w:rPr>
               <w:t>Aumentar os times com alta maturidade profissional</w:t>
             </w:r>
-            <w:bookmarkStart w:id="1" w:name="_GoBack"/>
-            <w:bookmarkEnd w:id="1"/>
           </w:p>
         </w:tc>
       </w:tr>
@@ -882,6 +889,44 @@
               <w:t>end</w:t>
             </w:r>
             <w:proofErr w:type="spellEnd"/>
+          </w:p>
+          <w:p>
+            <w:pPr>
+              <w:pStyle w:val="PargrafodaLista"/>
+              <w:numPr>
+                <w:ilvl w:val="0"/>
+                <w:numId w:val="8"/>
+              </w:numPr>
+              <w:spacing w:after="0"/>
+              <w:jc w:val="both"/>
+            </w:pPr>
+            <w:r>
+              <w:t>Plano de implantação</w:t>
+            </w:r>
+          </w:p>
+          <w:p>
+            <w:pPr>
+              <w:pStyle w:val="PargrafodaLista"/>
+              <w:numPr>
+                <w:ilvl w:val="0"/>
+                <w:numId w:val="8"/>
+              </w:numPr>
+              <w:spacing w:after="0"/>
+              <w:jc w:val="both"/>
+            </w:pPr>
+            <w:r>
+              <w:t>Script de criação/</w:t>
+            </w:r>
+            <w:proofErr w:type="spellStart"/>
+            <w:r>
+              <w:t>alteracao</w:t>
+            </w:r>
+            <w:proofErr w:type="spellEnd"/>
+            <w:r>
+              <w:t xml:space="preserve"> do banco de dados</w:t>
+            </w:r>
+            <w:bookmarkStart w:id="1" w:name="_GoBack"/>
+            <w:bookmarkEnd w:id="1"/>
           </w:p>
         </w:tc>
       </w:tr>

</xml_diff>